<commit_message>
Bios through Ceiling Unlimited/Exploring Tomorrow
</commit_message>
<xml_diff>
--- a/Ben Wright Biography.docx
+++ b/Ben Wright Biography.docx
@@ -368,7 +368,19 @@
         <w:rPr>
           <w:rFonts w:ascii="Times New Roman" w:hAnsi="Times New Roman" w:cs="Times New Roman"/>
         </w:rPr>
-        <w:t xml:space="preserve"> (1949-50), </w:t>
+        <w:t xml:space="preserve"> (1949</w:t>
+      </w:r>
+      <w:r>
+        <w:rPr>
+          <w:rFonts w:ascii="Times New Roman" w:hAnsi="Times New Roman" w:cs="Times New Roman"/>
+        </w:rPr>
+        <w:t>–</w:t>
+      </w:r>
+      <w:r>
+        <w:rPr>
+          <w:rFonts w:ascii="Times New Roman" w:hAnsi="Times New Roman" w:cs="Times New Roman"/>
+        </w:rPr>
+        <w:t xml:space="preserve">50), </w:t>
       </w:r>
       <w:r>
         <w:rPr>
@@ -408,7 +420,19 @@
         <w:rPr>
           <w:rFonts w:ascii="Times New Roman" w:hAnsi="Times New Roman" w:cs="Times New Roman"/>
         </w:rPr>
-        <w:t xml:space="preserve"> (1951-52)</w:t>
+        <w:t xml:space="preserve"> (1951</w:t>
+      </w:r>
+      <w:r>
+        <w:rPr>
+          <w:rFonts w:ascii="Times New Roman" w:hAnsi="Times New Roman" w:cs="Times New Roman"/>
+        </w:rPr>
+        <w:t>–</w:t>
+      </w:r>
+      <w:r>
+        <w:rPr>
+          <w:rFonts w:ascii="Times New Roman" w:hAnsi="Times New Roman" w:cs="Times New Roman"/>
+        </w:rPr>
+        <w:t>52)</w:t>
       </w:r>
       <w:r>
         <w:rPr>
@@ -470,7 +494,23 @@
           <w:i/>
           <w:iCs/>
         </w:rPr>
-        <w:t>Have Gun – Will Travel</w:t>
+        <w:t>Have Gun</w:t>
+      </w:r>
+      <w:r>
+        <w:rPr>
+          <w:rFonts w:ascii="Times New Roman" w:hAnsi="Times New Roman" w:cs="Times New Roman"/>
+          <w:i/>
+          <w:iCs/>
+        </w:rPr>
+        <w:t>—</w:t>
+      </w:r>
+      <w:r>
+        <w:rPr>
+          <w:rFonts w:ascii="Times New Roman" w:hAnsi="Times New Roman" w:cs="Times New Roman"/>
+          <w:i/>
+          <w:iCs/>
+        </w:rPr>
+        <w:t>Will Travel</w:t>
       </w:r>
       <w:r>
         <w:rPr>
@@ -510,7 +550,6 @@
         </w:rPr>
         <w:t xml:space="preserve">, </w:t>
       </w:r>
-      <w:proofErr w:type="spellStart"/>
       <w:r>
         <w:rPr>
           <w:rFonts w:ascii="Times New Roman" w:hAnsi="Times New Roman" w:cs="Times New Roman"/>
@@ -519,7 +558,6 @@
         </w:rPr>
         <w:t>Nightbeat</w:t>
       </w:r>
-      <w:proofErr w:type="spellEnd"/>
       <w:r>
         <w:rPr>
           <w:rFonts w:ascii="Times New Roman" w:hAnsi="Times New Roman" w:cs="Times New Roman"/>
@@ -561,6 +599,52 @@
           <w:iCs/>
         </w:rPr>
         <w:t>Suspense.</w:t>
+      </w:r>
+      <w:r>
+        <w:rPr>
+          <w:rFonts w:ascii="Times New Roman" w:hAnsi="Times New Roman" w:cs="Times New Roman"/>
+        </w:rPr>
+        <w:t xml:space="preserve"> In a strange coincidence, </w:t>
+      </w:r>
+      <w:r>
+        <w:rPr>
+          <w:rFonts w:ascii="Times New Roman" w:hAnsi="Times New Roman" w:cs="Times New Roman"/>
+        </w:rPr>
+        <w:t xml:space="preserve">he auditioned for the part of J.B. Kendall in the first pilot of </w:t>
+      </w:r>
+      <w:r>
+        <w:rPr>
+          <w:rFonts w:ascii="Times New Roman" w:hAnsi="Times New Roman" w:cs="Times New Roman"/>
+          <w:i/>
+          <w:iCs/>
+        </w:rPr>
+        <w:t>Frontier Gentleman</w:t>
+      </w:r>
+      <w:r>
+        <w:rPr>
+          <w:rFonts w:ascii="Times New Roman" w:hAnsi="Times New Roman" w:cs="Times New Roman"/>
+        </w:rPr>
+        <w:t xml:space="preserve"> before John Dehner </w:t>
+      </w:r>
+      <w:r>
+        <w:rPr>
+          <w:rFonts w:ascii="Times New Roman" w:hAnsi="Times New Roman" w:cs="Times New Roman"/>
+        </w:rPr>
+        <w:t xml:space="preserve">received the role in that series, which led immediately to the role of Paladin in </w:t>
+      </w:r>
+      <w:r>
+        <w:rPr>
+          <w:rFonts w:ascii="Times New Roman" w:hAnsi="Times New Roman" w:cs="Times New Roman"/>
+          <w:i/>
+          <w:iCs/>
+        </w:rPr>
+        <w:t>Have Gun—Will Travel</w:t>
+      </w:r>
+      <w:r>
+        <w:rPr>
+          <w:rFonts w:ascii="Times New Roman" w:hAnsi="Times New Roman" w:cs="Times New Roman"/>
+        </w:rPr>
+        <w:t>.</w:t>
       </w:r>
     </w:p>
     <w:p>
@@ -725,21 +809,7 @@
         <w:rPr>
           <w:rFonts w:ascii="Times New Roman" w:hAnsi="Times New Roman" w:cs="Times New Roman"/>
         </w:rPr>
-        <w:t xml:space="preserve"> as the billiard parlor owner Dan Binney and the town barber Birger </w:t>
-      </w:r>
-      <w:proofErr w:type="spellStart"/>
-      <w:r>
-        <w:rPr>
-          <w:rFonts w:ascii="Times New Roman" w:hAnsi="Times New Roman" w:cs="Times New Roman"/>
-        </w:rPr>
-        <w:t>Engdohl</w:t>
-      </w:r>
-      <w:proofErr w:type="spellEnd"/>
-      <w:r>
-        <w:rPr>
-          <w:rFonts w:ascii="Times New Roman" w:hAnsi="Times New Roman" w:cs="Times New Roman"/>
-        </w:rPr>
-        <w:t>, along with several other one-off roles throughout the course of the series.</w:t>
+        <w:t xml:space="preserve"> as the billiard parlor owner Dan Binney and the town barber Birger Engdohl, along with several other one-off roles throughout the course of the series.</w:t>
       </w:r>
     </w:p>
     <w:p>
@@ -1225,7 +1295,7 @@
     </w:sdt>
     <w:sectPr>
       <w:pgSz w:w="12240" w:h="15840"/>
-      <w:pgMar w:top="1440" w:right="1440" w:bottom="1080" w:left="1440" w:header="720" w:footer="720" w:gutter="0"/>
+      <w:pgMar w:top="1440" w:right="1080" w:bottom="1440" w:left="1080" w:header="720" w:footer="720" w:gutter="0"/>
       <w:cols w:space="720"/>
       <w:docGrid w:linePitch="360"/>
     </w:sectPr>

</xml_diff>